<commit_message>
add email for Armand
</commit_message>
<xml_diff>
--- a/fedlap_kinda_done.docx
+++ b/fedlap_kinda_done.docx
@@ -1,6 +1,6 @@
 
 <file path=word/document.xml><?xml version="1.0" encoding="utf-8"?>
-<w:document xmlns:wpc="http://schemas.microsoft.com/office/word/2010/wordprocessingCanvas" xmlns:cx="http://schemas.microsoft.com/office/drawing/2014/chartex" xmlns:cx1="http://schemas.microsoft.com/office/drawing/2015/9/8/chartex" xmlns:cx2="http://schemas.microsoft.com/office/drawing/2015/10/21/chartex" xmlns:cx3="http://schemas.microsoft.com/office/drawing/2016/5/9/chartex" xmlns:cx4="http://schemas.microsoft.com/office/drawing/2016/5/10/chartex" xmlns:cx5="http://schemas.microsoft.com/office/drawing/2016/5/11/chartex" xmlns:cx6="http://schemas.microsoft.com/office/drawing/2016/5/12/chartex" xmlns:cx7="http://schemas.microsoft.com/office/drawing/2016/5/13/chartex" xmlns:cx8="http://schemas.microsoft.com/office/drawing/2016/5/14/chartex" xmlns:mc="http://schemas.openxmlformats.org/markup-compatibility/2006" xmlns:aink="http://schemas.microsoft.com/office/drawing/2016/ink" xmlns:am3d="http://schemas.microsoft.com/office/drawing/2017/model3d" xmlns:o="urn:schemas-microsoft-com:office:office" xmlns:r="http://schemas.openxmlformats.org/officeDocument/2006/relationships" xmlns:m="http://schemas.openxmlformats.org/officeDocument/2006/math" xmlns:v="urn:schemas-microsoft-com:vml" xmlns:wp14="http://schemas.microsoft.com/office/word/2010/wordprocessingDrawing" xmlns:wp="http://schemas.openxmlformats.org/drawingml/2006/wordprocessingDrawing" xmlns:w10="urn:schemas-microsoft-com:office:word" xmlns:w="http://schemas.openxmlformats.org/wordprocessingml/2006/main" xmlns:w14="http://schemas.microsoft.com/office/word/2010/wordml" xmlns:w15="http://schemas.microsoft.com/office/word/2012/wordml" xmlns:w16cex="http://schemas.microsoft.com/office/word/2018/wordml/cex" xmlns:w16cid="http://schemas.microsoft.com/office/word/2016/wordml/cid" xmlns:w16="http://schemas.microsoft.com/office/word/2018/wordml" xmlns:w16sdtdh="http://schemas.microsoft.com/office/word/2020/wordml/sdtdatahash" xmlns:w16se="http://schemas.microsoft.com/office/word/2015/wordml/symex" xmlns:wpg="http://schemas.microsoft.com/office/word/2010/wordprocessingGroup" xmlns:wpi="http://schemas.microsoft.com/office/word/2010/wordprocessingInk" xmlns:wne="http://schemas.microsoft.com/office/word/2006/wordml" xmlns:wps="http://schemas.microsoft.com/office/word/2010/wordprocessingShape" mc:Ignorable="w14 w15 w16se w16cid w16 w16cex w16sdtdh wp14">
+<w:document xmlns:wpc="http://schemas.microsoft.com/office/word/2010/wordprocessingCanvas" xmlns:cx="http://schemas.microsoft.com/office/drawing/2014/chartex" xmlns:cx1="http://schemas.microsoft.com/office/drawing/2015/9/8/chartex" xmlns:cx2="http://schemas.microsoft.com/office/drawing/2015/10/21/chartex" xmlns:cx3="http://schemas.microsoft.com/office/drawing/2016/5/9/chartex" xmlns:cx4="http://schemas.microsoft.com/office/drawing/2016/5/10/chartex" xmlns:cx5="http://schemas.microsoft.com/office/drawing/2016/5/11/chartex" xmlns:cx6="http://schemas.microsoft.com/office/drawing/2016/5/12/chartex" xmlns:cx7="http://schemas.microsoft.com/office/drawing/2016/5/13/chartex" xmlns:cx8="http://schemas.microsoft.com/office/drawing/2016/5/14/chartex" xmlns:mc="http://schemas.openxmlformats.org/markup-compatibility/2006" xmlns:aink="http://schemas.microsoft.com/office/drawing/2016/ink" xmlns:am3d="http://schemas.microsoft.com/office/drawing/2017/model3d" xmlns:o="urn:schemas-microsoft-com:office:office" xmlns:oel="http://schemas.microsoft.com/office/2019/extlst" xmlns:r="http://schemas.openxmlformats.org/officeDocument/2006/relationships" xmlns:m="http://schemas.openxmlformats.org/officeDocument/2006/math" xmlns:v="urn:schemas-microsoft-com:vml" xmlns:wp14="http://schemas.microsoft.com/office/word/2010/wordprocessingDrawing" xmlns:wp="http://schemas.openxmlformats.org/drawingml/2006/wordprocessingDrawing" xmlns:w10="urn:schemas-microsoft-com:office:word" xmlns:w="http://schemas.openxmlformats.org/wordprocessingml/2006/main" xmlns:w14="http://schemas.microsoft.com/office/word/2010/wordml" xmlns:w15="http://schemas.microsoft.com/office/word/2012/wordml" xmlns:w16cex="http://schemas.microsoft.com/office/word/2018/wordml/cex" xmlns:w16cid="http://schemas.microsoft.com/office/word/2016/wordml/cid" xmlns:w16="http://schemas.microsoft.com/office/word/2018/wordml" xmlns:w16sdtdh="http://schemas.microsoft.com/office/word/2020/wordml/sdtdatahash" xmlns:w16se="http://schemas.microsoft.com/office/word/2015/wordml/symex" xmlns:wpg="http://schemas.microsoft.com/office/word/2010/wordprocessingGroup" xmlns:wpi="http://schemas.microsoft.com/office/word/2010/wordprocessingInk" xmlns:wne="http://schemas.microsoft.com/office/word/2006/wordml" xmlns:wps="http://schemas.microsoft.com/office/word/2010/wordprocessingShape" mc:Ignorable="w14 w15 w16se w16cid w16 w16cex w16sdtdh wp14">
   <w:body>
     <w:p>
       <w:pPr>
@@ -115,17 +115,8 @@
           <w:sz w:val="44"/>
           <w:szCs w:val="44"/>
         </w:rPr>
-        <w:t xml:space="preserve">42 – </w:t>
+        <w:t>42 – skyrim_script_suttogok</w:t>
       </w:r>
-      <w:proofErr w:type="spellStart"/>
-      <w:r>
-        <w:rPr>
-          <w:sz w:val="44"/>
-          <w:szCs w:val="44"/>
-        </w:rPr>
-        <w:t>skyrim_script_suttogok</w:t>
-      </w:r>
-      <w:proofErr w:type="spellEnd"/>
     </w:p>
     <w:p>
       <w:pPr>
@@ -325,21 +316,12 @@
                 <w:szCs w:val="24"/>
               </w:rPr>
             </w:pPr>
-            <w:proofErr w:type="spellStart"/>
-            <w:r>
-              <w:rPr>
-                <w:sz w:val="24"/>
-                <w:szCs w:val="24"/>
-              </w:rPr>
-              <w:t>Szokoly</w:t>
-            </w:r>
-            <w:proofErr w:type="spellEnd"/>
-            <w:r>
-              <w:rPr>
-                <w:sz w:val="24"/>
-                <w:szCs w:val="24"/>
-              </w:rPr>
-              <w:t>-Angyal Armand</w:t>
+            <w:r>
+              <w:rPr>
+                <w:sz w:val="24"/>
+                <w:szCs w:val="24"/>
+              </w:rPr>
+              <w:t>Szokoly-Angyal Armand</w:t>
             </w:r>
           </w:p>
         </w:tc>
@@ -384,29 +366,14 @@
               <w:rPr>
                 <w:sz w:val="24"/>
                 <w:szCs w:val="24"/>
-                <w:lang w:val="en-US"/>
-              </w:rPr>
-            </w:pPr>
-            <w:r>
-              <w:rPr>
-                <w:sz w:val="24"/>
-                <w:szCs w:val="24"/>
-              </w:rPr>
-              <w:t>[</w:t>
-            </w:r>
-            <w:r>
-              <w:rPr>
-                <w:sz w:val="24"/>
-                <w:szCs w:val="24"/>
-              </w:rPr>
-              <w:t>EMAIL CÍM</w:t>
-            </w:r>
-            <w:r>
-              <w:rPr>
-                <w:sz w:val="24"/>
-                <w:szCs w:val="24"/>
-              </w:rPr>
-              <w:t>]</w:t>
+              </w:rPr>
+            </w:pPr>
+            <w:r>
+              <w:rPr>
+                <w:sz w:val="24"/>
+                <w:szCs w:val="24"/>
+              </w:rPr>
+              <w:t>szokoly-angyal.armand@outlook.com</w:t>
             </w:r>
           </w:p>
         </w:tc>
@@ -705,21 +672,12 @@
                 <w:szCs w:val="24"/>
               </w:rPr>
             </w:pPr>
-            <w:proofErr w:type="spellStart"/>
-            <w:r>
-              <w:rPr>
-                <w:sz w:val="24"/>
-                <w:szCs w:val="24"/>
-              </w:rPr>
-              <w:t>Kussa</w:t>
-            </w:r>
-            <w:proofErr w:type="spellEnd"/>
-            <w:r>
-              <w:rPr>
-                <w:sz w:val="24"/>
-                <w:szCs w:val="24"/>
-              </w:rPr>
-              <w:t xml:space="preserve"> Richárd</w:t>
+            <w:r>
+              <w:rPr>
+                <w:sz w:val="24"/>
+                <w:szCs w:val="24"/>
+              </w:rPr>
+              <w:t>Kussa Richárd</w:t>
             </w:r>
           </w:p>
         </w:tc>

</xml_diff>

<commit_message>
Javítások az osztálydiagramban (még validálásra vár)
</commit_message>
<xml_diff>
--- a/fedlap_kinda_done.docx
+++ b/fedlap_kinda_done.docx
@@ -539,22 +539,9 @@
               <w:rPr>
                 <w:sz w:val="24"/>
                 <w:szCs w:val="24"/>
-              </w:rPr>
-              <w:t>[</w:t>
-            </w:r>
-            <w:r>
-              <w:rPr>
-                <w:sz w:val="24"/>
-                <w:szCs w:val="24"/>
-              </w:rPr>
-              <w:t>EMAIL CÍM</w:t>
-            </w:r>
-            <w:r>
-              <w:rPr>
-                <w:sz w:val="24"/>
-                <w:szCs w:val="24"/>
-              </w:rPr>
-              <w:t>]</w:t>
+                <w:lang w:val="en-US"/>
+              </w:rPr>
+              <w:t>mailto:csutoralilla25@gmail.com</w:t>
             </w:r>
           </w:p>
         </w:tc>
@@ -634,22 +621,9 @@
               <w:rPr>
                 <w:sz w:val="24"/>
                 <w:szCs w:val="24"/>
-              </w:rPr>
-              <w:t>[</w:t>
-            </w:r>
-            <w:r>
-              <w:rPr>
-                <w:sz w:val="24"/>
-                <w:szCs w:val="24"/>
-              </w:rPr>
-              <w:t>EMAIL CÍM</w:t>
-            </w:r>
-            <w:r>
-              <w:rPr>
-                <w:sz w:val="24"/>
-                <w:szCs w:val="24"/>
-              </w:rPr>
-              <w:t>]</w:t>
+                <w:lang w:val="en-US"/>
+              </w:rPr>
+              <w:t>mailto:balazs.csanyi07@gmail.com</w:t>
             </w:r>
           </w:p>
         </w:tc>

</xml_diff>